<commit_message>
write up for most recent bug fixes + testing
</commit_message>
<xml_diff>
--- a/documents/to do.docx
+++ b/documents/to do.docx
@@ -830,6 +830,266 @@
       <w:pPr>
         <w:pStyle w:val="ListParagraph"/>
         <w:numPr>
+          <w:ilvl w:val="1"/>
+          <w:numId w:val="3"/>
+        </w:numPr>
+        <w:rPr>
+          <w:i/>
+        </w:rPr>
+      </w:pPr>
+      <w:r>
+        <w:rPr>
+          <w:i/>
+        </w:rPr>
+        <w:t xml:space="preserve">The reason this is happening is likely because my </w:t>
+      </w:r>
+      <w:proofErr w:type="spellStart"/>
+      <w:r>
+        <w:rPr>
+          <w:i/>
+        </w:rPr>
+        <w:t>addgravity</w:t>
+      </w:r>
+      <w:proofErr w:type="spellEnd"/>
+      <w:r>
+        <w:rPr>
+          <w:i/>
+        </w:rPr>
+        <w:t xml:space="preserve"> method for my character is al</w:t>
+      </w:r>
+      <w:r>
+        <w:rPr>
+          <w:i/>
+        </w:rPr>
+        <w:t>w</w:t>
+      </w:r>
+      <w:r>
+        <w:rPr>
+          <w:i/>
+        </w:rPr>
+        <w:t xml:space="preserve">ays on, </w:t>
+      </w:r>
+      <w:r>
+        <w:rPr>
+          <w:i/>
+        </w:rPr>
+        <w:t>w</w:t>
+      </w:r>
+      <w:r>
+        <w:rPr>
+          <w:i/>
+        </w:rPr>
+        <w:t xml:space="preserve">hen it should only happen when I am in the air or jumping etc. so </w:t>
+      </w:r>
+      <w:r>
+        <w:rPr>
+          <w:i/>
+        </w:rPr>
+        <w:t>w</w:t>
+      </w:r>
+      <w:r>
+        <w:rPr>
+          <w:i/>
+        </w:rPr>
+        <w:t xml:space="preserve">hen I’m standing on something it doesn’t add, this causes my velocity in the y direction to continuously get larger and larger to the point </w:t>
+      </w:r>
+      <w:r>
+        <w:rPr>
+          <w:i/>
+        </w:rPr>
+        <w:t>w</w:t>
+      </w:r>
+      <w:r>
+        <w:rPr>
+          <w:i/>
+        </w:rPr>
+        <w:t xml:space="preserve">here it gets so large the code fails and I fall through, this is because my frames per second set for the game is 60, </w:t>
+      </w:r>
+      <w:r>
+        <w:rPr>
+          <w:i/>
+        </w:rPr>
+        <w:t>w</w:t>
+      </w:r>
+      <w:r>
+        <w:rPr>
+          <w:i/>
+        </w:rPr>
+        <w:t xml:space="preserve">ith this in mind the gravity adding method </w:t>
+      </w:r>
+      <w:r>
+        <w:rPr>
+          <w:i/>
+        </w:rPr>
+        <w:t>w</w:t>
+      </w:r>
+      <w:r>
+        <w:rPr>
+          <w:i/>
+        </w:rPr>
+        <w:t xml:space="preserve">ill add to my y velocity very quickly, causing this issue especially </w:t>
+      </w:r>
+      <w:r>
+        <w:rPr>
+          <w:i/>
+        </w:rPr>
+        <w:t>w</w:t>
+      </w:r>
+      <w:r>
+        <w:rPr>
+          <w:i/>
+        </w:rPr>
+        <w:t>ith thinner platforms I stand on.</w:t>
+      </w:r>
+    </w:p>
+    <w:p>
+      <w:pPr>
+        <w:pStyle w:val="ListParagraph"/>
+        <w:numPr>
+          <w:ilvl w:val="2"/>
+          <w:numId w:val="3"/>
+        </w:numPr>
+        <w:rPr>
+          <w:i/>
+        </w:rPr>
+      </w:pPr>
+      <w:r>
+        <w:rPr>
+          <w:i/>
+        </w:rPr>
+        <w:t xml:space="preserve">I fixed this error accidentally </w:t>
+      </w:r>
+      <w:r>
+        <w:rPr>
+          <w:i/>
+        </w:rPr>
+        <w:t>w</w:t>
+      </w:r>
+      <w:r>
+        <w:rPr>
+          <w:i/>
+        </w:rPr>
+        <w:t xml:space="preserve">hen I </w:t>
+      </w:r>
+      <w:r>
+        <w:rPr>
+          <w:i/>
+        </w:rPr>
+        <w:t>w</w:t>
+      </w:r>
+      <w:r>
+        <w:rPr>
+          <w:i/>
+        </w:rPr>
+        <w:t xml:space="preserve">as adding terminal velocity, since I don’t </w:t>
+      </w:r>
+      <w:r>
+        <w:rPr>
+          <w:i/>
+        </w:rPr>
+        <w:t>w</w:t>
+      </w:r>
+      <w:r>
+        <w:rPr>
+          <w:i/>
+        </w:rPr>
+        <w:t>ant the player to fall too fast if they jump do</w:t>
+      </w:r>
+      <w:r>
+        <w:rPr>
+          <w:i/>
+        </w:rPr>
+        <w:t>w</w:t>
+      </w:r>
+      <w:r>
+        <w:rPr>
+          <w:i/>
+        </w:rPr>
+        <w:t>n from high altitudes, I added this, but this also ans</w:t>
+      </w:r>
+      <w:r>
+        <w:rPr>
+          <w:i/>
+        </w:rPr>
+        <w:t>w</w:t>
+      </w:r>
+      <w:r>
+        <w:rPr>
+          <w:i/>
+        </w:rPr>
+        <w:t>ers b because by making it so the velocity vertically is capped to some maximum value, that also means it cannot become ridiculously big and therefore cause the math in the code to fail.</w:t>
+      </w:r>
+    </w:p>
+    <w:p>
+      <w:pPr>
+        <w:pStyle w:val="ListParagraph"/>
+        <w:numPr>
+          <w:ilvl w:val="2"/>
+          <w:numId w:val="3"/>
+        </w:numPr>
+        <w:rPr>
+          <w:i/>
+        </w:rPr>
+      </w:pPr>
+      <w:r>
+        <w:rPr>
+          <w:i/>
+        </w:rPr>
+        <w:t xml:space="preserve">Along </w:t>
+      </w:r>
+      <w:r>
+        <w:rPr>
+          <w:i/>
+        </w:rPr>
+        <w:t>w</w:t>
+      </w:r>
+      <w:r>
+        <w:rPr>
+          <w:i/>
+        </w:rPr>
+        <w:t xml:space="preserve">ith this I also made it so that I can only jump if I am touching the ground by making it so after collision checks are done, if I am detecting to collider </w:t>
+      </w:r>
+      <w:r>
+        <w:rPr>
+          <w:i/>
+        </w:rPr>
+        <w:t>w</w:t>
+      </w:r>
+      <w:r>
+        <w:rPr>
+          <w:i/>
+        </w:rPr>
+        <w:t xml:space="preserve">ith an object and am on top of it, I </w:t>
+      </w:r>
+      <w:r>
+        <w:rPr>
+          <w:i/>
+        </w:rPr>
+        <w:t>w</w:t>
+      </w:r>
+      <w:r>
+        <w:rPr>
+          <w:i/>
+        </w:rPr>
+        <w:t>ill be able to jump, other</w:t>
+      </w:r>
+      <w:r>
+        <w:rPr>
+          <w:i/>
+        </w:rPr>
+        <w:t>w</w:t>
+      </w:r>
+      <w:r>
+        <w:rPr>
+          <w:i/>
+        </w:rPr>
+        <w:t>ise I cant</w:t>
+      </w:r>
+    </w:p>
+    <w:p>
+      <w:pPr>
+        <w:pStyle w:val="ListParagraph"/>
+        <w:numPr>
           <w:ilvl w:val="0"/>
           <w:numId w:val="3"/>
         </w:numPr>
@@ -915,6 +1175,72 @@
         </w:rPr>
         <w:t>To fix this,</w:t>
       </w:r>
+      <w:r>
+        <w:rPr>
+          <w:i/>
+        </w:rPr>
+        <w:t xml:space="preserve"> I made the offsets also affect the </w:t>
+      </w:r>
+      <w:proofErr w:type="spellStart"/>
+      <w:r>
+        <w:rPr>
+          <w:i/>
+        </w:rPr>
+        <w:t>blit</w:t>
+      </w:r>
+      <w:proofErr w:type="spellEnd"/>
+      <w:r>
+        <w:rPr>
+          <w:i/>
+        </w:rPr>
+        <w:t xml:space="preserve"> on the player, this is because originally, if the player moves, the player moves on the screen and the objects also move around relatively, but it is very inaccurate, the initial idea </w:t>
+      </w:r>
+      <w:r>
+        <w:rPr>
+          <w:i/>
+        </w:rPr>
+        <w:t>w</w:t>
+      </w:r>
+      <w:r>
+        <w:rPr>
+          <w:i/>
+        </w:rPr>
+        <w:t xml:space="preserve">as to have the character be </w:t>
+      </w:r>
+      <w:proofErr w:type="spellStart"/>
+      <w:r>
+        <w:rPr>
+          <w:i/>
+        </w:rPr>
+        <w:t>centered</w:t>
+      </w:r>
+      <w:proofErr w:type="spellEnd"/>
+      <w:r>
+        <w:rPr>
+          <w:i/>
+        </w:rPr>
+        <w:t xml:space="preserve">, and only everything around it is moved relative to the character’s movement. By having an offset variable that is subtracted from the x and y positions of each object, and the x and y position of the character, the character can I stay in the centre, </w:t>
+      </w:r>
+      <w:r>
+        <w:rPr>
+          <w:i/>
+        </w:rPr>
+        <w:t>w</w:t>
+      </w:r>
+      <w:r>
+        <w:rPr>
+          <w:i/>
+        </w:rPr>
+        <w:t>hile everything else moves if I move my character</w:t>
+      </w:r>
+    </w:p>
+    <w:p>
+      <w:pPr>
+        <w:pStyle w:val="ListParagraph"/>
+        <w:rPr>
+          <w:i/>
+        </w:rPr>
+      </w:pPr>
     </w:p>
     <w:p>
       <w:pPr>
@@ -1915,6 +2241,7 @@
   <w:style w:type="character" w:default="1" w:styleId="DefaultParagraphFont">
     <w:name w:val="Default Paragraph Font"/>
     <w:uiPriority w:val="1"/>
+    <w:semiHidden/>
     <w:unhideWhenUsed/>
   </w:style>
   <w:style w:type="table" w:default="1" w:styleId="TableNormal">

</xml_diff>